<commit_message>
Placar 4 - Caderno de Descrições/Rascunhos
</commit_message>
<xml_diff>
--- a/problems/Contests/maratona-unicamp/2019/mc521/placar04/MC521_22_03_2019.docx
+++ b/problems/Contests/maratona-unicamp/2019/mc521/placar04/MC521_22_03_2019.docx
@@ -5,16 +5,97 @@
     <w:p>
       <w:pPr>
         <w:pStyle w:val="Normal"/>
-        <w:rPr>
-          <w:b/>
-          <w:b/>
-        </w:rPr>
-      </w:pPr>
-      <w:r>
-        <w:rPr>
-          <w:b/>
-        </w:rPr>
-        <w:t>MC621/MC821_03/08</w:t>
+        <w:rPr/>
+      </w:pPr>
+      <w:r>
+        <w:rPr>
+          <w:b/>
+        </w:rPr>
+        <w:t>MC</w:t>
+      </w:r>
+      <w:r>
+        <w:rPr>
+          <w:b/>
+        </w:rPr>
+        <w:t>5</w:t>
+      </w:r>
+      <w:r>
+        <w:rPr>
+          <w:b/>
+        </w:rPr>
+        <w:t>21/MC</w:t>
+      </w:r>
+      <w:r>
+        <w:rPr>
+          <w:b/>
+        </w:rPr>
+        <w:t>7</w:t>
+      </w:r>
+      <w:r>
+        <w:rPr>
+          <w:b/>
+        </w:rPr>
+        <w:t>21_</w:t>
+      </w:r>
+      <w:r>
+        <w:rPr>
+          <w:b/>
+        </w:rPr>
+        <w:t>22/03</w:t>
+      </w:r>
+    </w:p>
+    <w:p>
+      <w:pPr>
+        <w:pStyle w:val="Normal"/>
+        <w:rPr>
+          <w:b/>
+          <w:b/>
+        </w:rPr>
+      </w:pPr>
+      <w:r>
+        <w:rPr>
+          <w:b/>
+        </w:rPr>
+      </w:r>
+    </w:p>
+    <w:p>
+      <w:pPr>
+        <w:pStyle w:val="Normal"/>
+        <w:rPr>
+          <w:b/>
+          <w:b/>
+        </w:rPr>
+      </w:pPr>
+      <w:r>
+        <w:rPr>
+          <w:b/>
+        </w:rPr>
+        <w:t>[</w:t>
+      </w:r>
+      <w:r>
+        <w:rPr>
+          <w:b/>
+          <w:highlight w:val="green"/>
+        </w:rPr>
+        <w:t>AC</w:t>
+      </w:r>
+      <w:r>
+        <w:rPr>
+          <w:b/>
+        </w:rPr>
+        <w:t xml:space="preserve">]: </w:t>
+      </w:r>
+      <w:r>
+        <w:rPr>
+          <w:b/>
+        </w:rPr>
+        <w:t>Accepted Anwser</w:t>
+      </w:r>
+      <w:r>
+        <w:rPr>
+          <w:b/>
+        </w:rPr>
+        <w:t xml:space="preserve"> </w:t>
       </w:r>
     </w:p>
     <w:p>
@@ -74,30 +155,16 @@
         <w:rPr>
           <w:b/>
         </w:rPr>
-        <w:t>[</w:t>
-      </w:r>
-      <w:r>
-        <w:rPr>
-          <w:b/>
-          <w:highlight w:val="green"/>
-        </w:rPr>
-        <w:t>OK</w:t>
-      </w:r>
-      <w:r>
-        <w:rPr>
-          <w:b/>
-        </w:rPr>
-        <w:t>] (A)  ()</w:t>
-      </w:r>
-    </w:p>
-    <w:p>
-      <w:pPr>
-        <w:pStyle w:val="Normal"/>
-        <w:rPr/>
-      </w:pPr>
-      <w:r>
-        <w:rPr/>
-        <w:t>Ad hoc, com força bruta dá pra passar</w:t>
+        <w:t>(A)  ()</w:t>
+      </w:r>
+    </w:p>
+    <w:p>
+      <w:pPr>
+        <w:pStyle w:val="Normal"/>
+        <w:rPr/>
+      </w:pPr>
+      <w:r>
+        <w:rPr/>
       </w:r>
     </w:p>
     <w:p>
@@ -128,405 +195,318 @@
       </w:pPr>
       <w:r>
         <w:rPr/>
-        <w:t>PD, distância de edição modificada</w:t>
-      </w:r>
-    </w:p>
-    <w:p>
-      <w:pPr>
-        <w:pStyle w:val="Normal"/>
-        <w:rPr/>
-      </w:pPr>
-      <w:r>
-        <w:rPr/>
-      </w:r>
-    </w:p>
-    <w:p>
-      <w:pPr>
-        <w:pStyle w:val="Normal"/>
-        <w:rPr>
-          <w:b/>
-          <w:b/>
-        </w:rPr>
-      </w:pPr>
-      <w:r>
-        <w:rPr>
-          <w:b/>
-        </w:rPr>
-        <w:t>(C) Work Scheduling (difícil)</w:t>
-      </w:r>
-    </w:p>
-    <w:p>
-      <w:pPr>
-        <w:pStyle w:val="Normal"/>
-        <w:rPr/>
-      </w:pPr>
-      <w:r>
-        <w:rPr/>
-        <w:t>Grafos, emparelhamento máximo em grafos gerais (maximum matching)</w:t>
-      </w:r>
-    </w:p>
-    <w:p>
-      <w:pPr>
-        <w:pStyle w:val="Normal"/>
-        <w:rPr/>
-      </w:pPr>
-      <w:r>
-        <w:rPr/>
-      </w:r>
-    </w:p>
-    <w:p>
-      <w:pPr>
-        <w:pStyle w:val="Normal"/>
-        <w:rPr>
-          <w:b/>
-          <w:b/>
-        </w:rPr>
-      </w:pPr>
-      <w:r>
-        <w:rPr>
-          <w:b/>
-        </w:rPr>
-        <w:t>(D) Consistent Verdicts (??)</w:t>
-      </w:r>
-    </w:p>
-    <w:p>
-      <w:pPr>
-        <w:pStyle w:val="Normal"/>
-        <w:rPr/>
-      </w:pPr>
-      <w:r>
-        <w:rPr/>
-        <w:t>Não sei</w:t>
-      </w:r>
-    </w:p>
-    <w:p>
-      <w:pPr>
-        <w:pStyle w:val="Normal"/>
-        <w:rPr/>
-      </w:pPr>
-      <w:r>
-        <w:rPr/>
-      </w:r>
-    </w:p>
-    <w:p>
-      <w:pPr>
-        <w:pStyle w:val="Normal"/>
-        <w:rPr>
-          <w:b/>
-          <w:b/>
-        </w:rPr>
-      </w:pPr>
-      <w:r>
-        <w:rPr>
-          <w:b/>
-        </w:rPr>
-        <w:t>(E) Fat Hobbits (difícil)</w:t>
-      </w:r>
-    </w:p>
-    <w:p>
-      <w:pPr>
-        <w:pStyle w:val="Normal"/>
-        <w:rPr/>
-      </w:pPr>
-      <w:r>
-        <w:rPr/>
-        <w:t>Grafos, conjunto independente máximo em grafos de comparabilidade</w:t>
-      </w:r>
-    </w:p>
-    <w:p>
-      <w:pPr>
-        <w:pStyle w:val="Normal"/>
-        <w:rPr/>
-      </w:pPr>
-      <w:r>
-        <w:rPr/>
-      </w:r>
-    </w:p>
-    <w:p>
-      <w:pPr>
-        <w:pStyle w:val="Normal"/>
-        <w:rPr>
-          <w:b/>
-          <w:b/>
-        </w:rPr>
-      </w:pPr>
-      <w:r>
-        <w:rPr>
-          <w:b/>
-        </w:rPr>
-        <w:t>(F) Salary (muito fácil)</w:t>
-      </w:r>
-    </w:p>
-    <w:p>
-      <w:pPr>
-        <w:pStyle w:val="Normal"/>
-        <w:rPr/>
-      </w:pPr>
-      <w:r>
-        <w:rPr/>
-        <w:t>Ad hoc, manipulações em big integer</w:t>
-      </w:r>
-    </w:p>
-    <w:p>
-      <w:pPr>
-        <w:pStyle w:val="Normal"/>
-        <w:rPr/>
-      </w:pPr>
-      <w:r>
-        <w:rPr/>
-      </w:r>
-    </w:p>
-    <w:p>
-      <w:pPr>
-        <w:pStyle w:val="Normal"/>
-        <w:rPr/>
-      </w:pPr>
-      <w:r>
-        <w:rPr/>
-        <w:t>12395321 -&gt; 12355321</w:t>
-      </w:r>
-    </w:p>
-    <w:p>
-      <w:pPr>
-        <w:pStyle w:val="Normal"/>
-        <w:rPr/>
-      </w:pPr>
-      <w:r>
-        <w:rPr/>
-        <w:t>1234321 -&gt; 1234321</w:t>
-      </w:r>
-    </w:p>
-    <w:p>
-      <w:pPr>
-        <w:pStyle w:val="Normal"/>
-        <w:rPr/>
-      </w:pPr>
-      <w:r>
-        <w:rPr/>
-        <w:t>1234521 -&gt; 1235321</w:t>
-      </w:r>
-    </w:p>
-    <w:p>
-      <w:pPr>
-        <w:pStyle w:val="Normal"/>
-        <w:rPr/>
-      </w:pPr>
-      <w:r>
-        <w:rPr/>
-      </w:r>
-    </w:p>
-    <w:p>
-      <w:pPr>
-        <w:pStyle w:val="Normal"/>
-        <w:rPr>
-          <w:b/>
-          <w:b/>
-        </w:rPr>
-      </w:pPr>
-      <w:r>
-        <w:rPr>
-          <w:b/>
-        </w:rPr>
-        <w:t>(G) Assignments (médio)</w:t>
-      </w:r>
-    </w:p>
-    <w:p>
-      <w:pPr>
-        <w:pStyle w:val="Normal"/>
-        <w:rPr/>
-      </w:pPr>
-      <w:r>
-        <w:rPr/>
-        <w:t>PD com bitmasks (e uma ordem de preenchimento diferenciada)</w:t>
-      </w:r>
-    </w:p>
-    <w:p>
-      <w:pPr>
-        <w:pStyle w:val="Normal"/>
-        <w:rPr/>
-      </w:pPr>
-      <w:r>
-        <w:rPr/>
-      </w:r>
-    </w:p>
-    <w:p>
-      <w:pPr>
-        <w:pStyle w:val="Normal"/>
-        <w:rPr>
-          <w:b/>
-          <w:b/>
-        </w:rPr>
-      </w:pPr>
-      <w:r>
-        <w:rPr>
-          <w:b/>
-        </w:rPr>
-        <w:t>(H) Boxes (fácil)</w:t>
-      </w:r>
-    </w:p>
-    <w:p>
-      <w:pPr>
-        <w:pStyle w:val="Normal"/>
-        <w:rPr/>
-      </w:pPr>
-      <w:r>
-        <w:rPr/>
-        <w:t>PD, cuidado com overflow</w:t>
-      </w:r>
-    </w:p>
-    <w:p>
-      <w:pPr>
-        <w:pStyle w:val="Normal"/>
-        <w:rPr/>
-      </w:pPr>
-      <w:r>
-        <w:rPr/>
-      </w:r>
-    </w:p>
-    <w:p>
-      <w:pPr>
-        <w:pStyle w:val="Normal"/>
-        <w:rPr>
-          <w:b/>
-          <w:b/>
-        </w:rPr>
-      </w:pPr>
-      <w:r>
-        <w:rPr>
-          <w:b/>
-        </w:rPr>
-        <w:t>(I) Median on the Plane (fácil)</w:t>
-      </w:r>
-    </w:p>
-    <w:p>
-      <w:pPr>
-        <w:pStyle w:val="Normal"/>
-        <w:rPr/>
-      </w:pPr>
-      <w:r>
-        <w:rPr/>
-        <w:t>Geometria (bem pouco), ordenação por sentido do vetor</w:t>
-      </w:r>
-    </w:p>
-    <w:p>
-      <w:pPr>
-        <w:pStyle w:val="Normal"/>
-        <w:rPr/>
-      </w:pPr>
-      <w:r>
-        <w:rPr/>
-      </w:r>
-    </w:p>
-    <w:p>
-      <w:pPr>
-        <w:pStyle w:val="Normal"/>
-        <w:rPr>
-          <w:b/>
-          <w:b/>
-        </w:rPr>
-      </w:pPr>
-      <w:r>
-        <w:rPr>
-          <w:b/>
-        </w:rPr>
-        <w:t>(J) Sum of Sequential Numbers (muito fácil)</w:t>
-      </w:r>
-    </w:p>
-    <w:p>
-      <w:pPr>
-        <w:pStyle w:val="Normal"/>
-        <w:rPr/>
-      </w:pPr>
-      <w:r>
-        <w:rPr/>
-        <w:t>Ad hoc, soma de PAs, busca (poderia ser mais difícil com outros limites)</w:t>
-      </w:r>
-    </w:p>
-    <w:p>
-      <w:pPr>
-        <w:pStyle w:val="Normal"/>
-        <w:rPr/>
-      </w:pPr>
-      <w:r>
-        <w:rPr/>
-      </w:r>
-    </w:p>
-    <w:p>
-      <w:pPr>
-        <w:pStyle w:val="Normal"/>
-        <w:rPr/>
-      </w:pPr>
-      <w:r>
-        <w:rPr/>
-        <w:t>g++ J.cpp &amp;&amp; ./a.out &lt; a.in</w:t>
-      </w:r>
-    </w:p>
-    <w:p>
-      <w:pPr>
-        <w:pStyle w:val="Normal"/>
-        <w:rPr/>
-      </w:pPr>
-      <w:r>
-        <w:rPr/>
-      </w:r>
-    </w:p>
-    <w:p>
-      <w:pPr>
-        <w:pStyle w:val="Normal"/>
-        <w:rPr>
-          <w:b/>
-          <w:b/>
-        </w:rPr>
-      </w:pPr>
-      <w:r>
-        <w:rPr>
-          <w:b/>
-        </w:rPr>
-        <w:t>(K) Cleaning Robot (médio)</w:t>
-      </w:r>
-    </w:p>
-    <w:p>
-      <w:pPr>
-        <w:pStyle w:val="Normal"/>
-        <w:rPr/>
-      </w:pPr>
-      <w:r>
-        <w:rPr/>
-        <w:t>Grafos, BFS para descobrir grafo, backtracking para encontrar caminho hamiltoniano mínimo. Implementação meio chata.</w:t>
-      </w:r>
-    </w:p>
-    <w:p>
-      <w:pPr>
-        <w:pStyle w:val="Normal"/>
-        <w:rPr/>
-      </w:pPr>
-      <w:r>
-        <w:rPr/>
-      </w:r>
-    </w:p>
-    <w:p>
-      <w:pPr>
-        <w:pStyle w:val="Normal"/>
-        <w:rPr>
-          <w:b/>
-          <w:b/>
-        </w:rPr>
-      </w:pPr>
-      <w:r>
-        <w:rPr>
-          <w:b/>
-        </w:rPr>
-        <w:t>(L) Assembly line (fácil)</w:t>
-      </w:r>
-    </w:p>
-    <w:p>
-      <w:pPr>
-        <w:pStyle w:val="Normal"/>
-        <w:rPr/>
-      </w:pPr>
-      <w:r>
-        <w:rPr/>
-        <w:t>Ad hoc, busca binária para encontrar valor ótimo.</w:t>
+      </w:r>
+    </w:p>
+    <w:p>
+      <w:pPr>
+        <w:pStyle w:val="Normal"/>
+        <w:rPr/>
+      </w:pPr>
+      <w:r>
+        <w:rPr/>
+      </w:r>
+    </w:p>
+    <w:p>
+      <w:pPr>
+        <w:pStyle w:val="Normal"/>
+        <w:rPr/>
+      </w:pPr>
+      <w:r>
+        <w:rPr>
+          <w:b/>
+        </w:rPr>
+        <w:t>(C)  ()</w:t>
+      </w:r>
+    </w:p>
+    <w:p>
+      <w:pPr>
+        <w:pStyle w:val="Normal"/>
+        <w:rPr/>
+      </w:pPr>
+      <w:r>
+        <w:rPr/>
+      </w:r>
+    </w:p>
+    <w:p>
+      <w:pPr>
+        <w:pStyle w:val="Normal"/>
+        <w:rPr/>
+      </w:pPr>
+      <w:r>
+        <w:rPr/>
+      </w:r>
+    </w:p>
+    <w:p>
+      <w:pPr>
+        <w:pStyle w:val="Normal"/>
+        <w:rPr/>
+      </w:pPr>
+      <w:r>
+        <w:rPr>
+          <w:b/>
+        </w:rPr>
+        <w:t>(D)  ()</w:t>
+      </w:r>
+    </w:p>
+    <w:p>
+      <w:pPr>
+        <w:pStyle w:val="Normal"/>
+        <w:rPr/>
+      </w:pPr>
+      <w:r>
+        <w:rPr/>
+      </w:r>
+    </w:p>
+    <w:p>
+      <w:pPr>
+        <w:pStyle w:val="Normal"/>
+        <w:rPr/>
+      </w:pPr>
+      <w:r>
+        <w:rPr/>
+      </w:r>
+    </w:p>
+    <w:p>
+      <w:pPr>
+        <w:pStyle w:val="Normal"/>
+        <w:rPr/>
+      </w:pPr>
+      <w:r>
+        <w:rPr>
+          <w:b/>
+        </w:rPr>
+        <w:t>(E)  ()</w:t>
+      </w:r>
+    </w:p>
+    <w:p>
+      <w:pPr>
+        <w:pStyle w:val="Normal"/>
+        <w:rPr/>
+      </w:pPr>
+      <w:r>
+        <w:rPr/>
+      </w:r>
+    </w:p>
+    <w:p>
+      <w:pPr>
+        <w:pStyle w:val="Normal"/>
+        <w:rPr/>
+      </w:pPr>
+      <w:r>
+        <w:rPr/>
+      </w:r>
+    </w:p>
+    <w:p>
+      <w:pPr>
+        <w:pStyle w:val="Normal"/>
+        <w:rPr/>
+      </w:pPr>
+      <w:r>
+        <w:rPr>
+          <w:b/>
+        </w:rPr>
+        <w:t>(F)  ()</w:t>
+      </w:r>
+    </w:p>
+    <w:p>
+      <w:pPr>
+        <w:pStyle w:val="Normal"/>
+        <w:rPr/>
+      </w:pPr>
+      <w:r>
+        <w:rPr/>
+      </w:r>
+    </w:p>
+    <w:p>
+      <w:pPr>
+        <w:pStyle w:val="Normal"/>
+        <w:rPr/>
+      </w:pPr>
+      <w:r>
+        <w:rPr/>
+      </w:r>
+    </w:p>
+    <w:p>
+      <w:pPr>
+        <w:pStyle w:val="Normal"/>
+        <w:rPr/>
+      </w:pPr>
+      <w:r>
+        <w:rPr>
+          <w:b/>
+        </w:rPr>
+        <w:t>(G)  ()</w:t>
+      </w:r>
+    </w:p>
+    <w:p>
+      <w:pPr>
+        <w:pStyle w:val="Normal"/>
+        <w:rPr/>
+      </w:pPr>
+      <w:r>
+        <w:rPr/>
+      </w:r>
+    </w:p>
+    <w:p>
+      <w:pPr>
+        <w:pStyle w:val="Normal"/>
+        <w:rPr/>
+      </w:pPr>
+      <w:r>
+        <w:rPr/>
+      </w:r>
+    </w:p>
+    <w:p>
+      <w:pPr>
+        <w:pStyle w:val="Normal"/>
+        <w:rPr/>
+      </w:pPr>
+      <w:r>
+        <w:rPr>
+          <w:b/>
+        </w:rPr>
+        <w:t>(H)  ()</w:t>
+      </w:r>
+    </w:p>
+    <w:p>
+      <w:pPr>
+        <w:pStyle w:val="Normal"/>
+        <w:rPr/>
+      </w:pPr>
+      <w:r>
+        <w:rPr/>
+      </w:r>
+    </w:p>
+    <w:p>
+      <w:pPr>
+        <w:pStyle w:val="Normal"/>
+        <w:rPr/>
+      </w:pPr>
+      <w:r>
+        <w:rPr/>
+      </w:r>
+    </w:p>
+    <w:p>
+      <w:pPr>
+        <w:pStyle w:val="Normal"/>
+        <w:rPr/>
+      </w:pPr>
+      <w:r>
+        <w:rPr>
+          <w:b/>
+        </w:rPr>
+        <w:t>(I)  ()</w:t>
+      </w:r>
+    </w:p>
+    <w:p>
+      <w:pPr>
+        <w:pStyle w:val="Normal"/>
+        <w:rPr/>
+      </w:pPr>
+      <w:r>
+        <w:rPr/>
+      </w:r>
+    </w:p>
+    <w:p>
+      <w:pPr>
+        <w:pStyle w:val="Normal"/>
+        <w:rPr/>
+      </w:pPr>
+      <w:r>
+        <w:rPr/>
+      </w:r>
+    </w:p>
+    <w:p>
+      <w:pPr>
+        <w:pStyle w:val="Normal"/>
+        <w:rPr/>
+      </w:pPr>
+      <w:r>
+        <w:rPr>
+          <w:b/>
+        </w:rPr>
+        <w:t>(J)  ()</w:t>
+      </w:r>
+    </w:p>
+    <w:p>
+      <w:pPr>
+        <w:pStyle w:val="Normal"/>
+        <w:rPr/>
+      </w:pPr>
+      <w:r>
+        <w:rPr/>
+      </w:r>
+    </w:p>
+    <w:p>
+      <w:pPr>
+        <w:pStyle w:val="Normal"/>
+        <w:rPr/>
+      </w:pPr>
+      <w:r>
+        <w:rPr/>
+      </w:r>
+    </w:p>
+    <w:p>
+      <w:pPr>
+        <w:pStyle w:val="Normal"/>
+        <w:rPr/>
+      </w:pPr>
+      <w:r>
+        <w:rPr>
+          <w:b/>
+        </w:rPr>
+        <w:t>(K)  ()</w:t>
+      </w:r>
+    </w:p>
+    <w:p>
+      <w:pPr>
+        <w:pStyle w:val="Normal"/>
+        <w:rPr/>
+      </w:pPr>
+      <w:r>
+        <w:rPr/>
+      </w:r>
+    </w:p>
+    <w:p>
+      <w:pPr>
+        <w:pStyle w:val="Normal"/>
+        <w:rPr/>
+      </w:pPr>
+      <w:r>
+        <w:rPr/>
+      </w:r>
+    </w:p>
+    <w:p>
+      <w:pPr>
+        <w:pStyle w:val="Normal"/>
+        <w:rPr/>
+      </w:pPr>
+      <w:r>
+        <w:rPr/>
+      </w:r>
+    </w:p>
+    <w:p>
+      <w:pPr>
+        <w:pStyle w:val="Normal"/>
+        <w:rPr>
+          <w:b/>
+          <w:b/>
+        </w:rPr>
+      </w:pPr>
+      <w:r>
+        <w:rPr/>
+      </w:r>
+    </w:p>
+    <w:p>
+      <w:pPr>
+        <w:pStyle w:val="Normal"/>
+        <w:rPr/>
+      </w:pPr>
+      <w:r>
+        <w:rPr>
+          <w:b/>
+        </w:rPr>
+        <w:t>(L)  ()</w:t>
       </w:r>
     </w:p>
     <w:p>

</xml_diff>